<commit_message>
commit of draft report
</commit_message>
<xml_diff>
--- a/reports/Group 4 Progress Report.docx
+++ b/reports/Group 4 Progress Report.docx
@@ -620,25 +620,7 @@
           <w:sz w:val="24"/>
           <w:szCs w:val="24"/>
         </w:rPr>
-        <w:t xml:space="preserve">profit and time horizon. Accurately predicting CLV improves revenue growth, marketing </w:t>
-      </w:r>
-      <w:proofErr w:type="gramStart"/>
-      <w:r>
-        <w:rPr>
-          <w:color w:val="181E25"/>
-          <w:sz w:val="24"/>
-          <w:szCs w:val="24"/>
-        </w:rPr>
-        <w:t>spend</w:t>
-      </w:r>
-      <w:proofErr w:type="gramEnd"/>
-      <w:r>
-        <w:rPr>
-          <w:color w:val="181E25"/>
-          <w:sz w:val="24"/>
-          <w:szCs w:val="24"/>
-        </w:rPr>
-        <w:t>, and competitive advantage</w:t>
+        <w:t>profit and time horizon. Accurately predicting CLV improves revenue growth, marketing spend, and competitive advantage</w:t>
       </w:r>
       <w:r>
         <w:rPr>
@@ -894,23 +876,47 @@
           <w:sz w:val="24"/>
           <w:szCs w:val="24"/>
         </w:rPr>
-        <w:t xml:space="preserve">he mean value for CLV is 8004 while the median is 5780. A distribution shows extreme outliers beyond 80,000. </w:t>
-      </w:r>
-      <w:r>
-        <w:rPr>
-          <w:color w:val="181E25"/>
-          <w:sz w:val="24"/>
-          <w:szCs w:val="24"/>
-        </w:rPr>
-        <w:t xml:space="preserve">Unsurprisingly, the distribution of monthly premium paid by the customer follows a similar skew. </w:t>
-      </w:r>
-      <w:r>
-        <w:rPr>
-          <w:color w:val="181E25"/>
-          <w:sz w:val="24"/>
-          <w:szCs w:val="24"/>
-        </w:rPr>
-        <w:t>However, t</w:t>
+        <w:t>he mean value for CLV is 8</w:t>
+      </w:r>
+      <w:r>
+        <w:rPr>
+          <w:color w:val="181E25"/>
+          <w:sz w:val="24"/>
+          <w:szCs w:val="24"/>
+        </w:rPr>
+        <w:t>,</w:t>
+      </w:r>
+      <w:r>
+        <w:rPr>
+          <w:color w:val="181E25"/>
+          <w:sz w:val="24"/>
+          <w:szCs w:val="24"/>
+        </w:rPr>
+        <w:t>004 while the median is 5</w:t>
+      </w:r>
+      <w:r>
+        <w:rPr>
+          <w:color w:val="181E25"/>
+          <w:sz w:val="24"/>
+          <w:szCs w:val="24"/>
+        </w:rPr>
+        <w:t>,</w:t>
+      </w:r>
+      <w:r>
+        <w:rPr>
+          <w:color w:val="181E25"/>
+          <w:sz w:val="24"/>
+          <w:szCs w:val="24"/>
+        </w:rPr>
+        <w:t xml:space="preserve">780. A distribution shows extreme outliers beyond 80,000. </w:t>
+      </w:r>
+      <w:r>
+        <w:rPr>
+          <w:color w:val="181E25"/>
+          <w:sz w:val="24"/>
+          <w:szCs w:val="24"/>
+        </w:rPr>
+        <w:t>Unsurprisingly, the distribution of monthly premium paid by the customer follows a similar skew. However, t</w:t>
       </w:r>
       <w:r>
         <w:rPr>
@@ -966,7 +972,39 @@
           <w:sz w:val="24"/>
           <w:szCs w:val="24"/>
         </w:rPr>
-        <w:t>an interaction effect with another variable, likely policy type, though this has not yet been confirmed.</w:t>
+        <w:t>an interaction effect with another variable, likely</w:t>
+      </w:r>
+      <w:r>
+        <w:rPr>
+          <w:color w:val="181E25"/>
+          <w:sz w:val="24"/>
+          <w:szCs w:val="24"/>
+        </w:rPr>
+        <w:t xml:space="preserve"> number of</w:t>
+      </w:r>
+      <w:r>
+        <w:rPr>
+          <w:color w:val="181E25"/>
+          <w:sz w:val="24"/>
+          <w:szCs w:val="24"/>
+        </w:rPr>
+        <w:t xml:space="preserve"> </w:t>
+      </w:r>
+      <w:r>
+        <w:rPr>
+          <w:color w:val="181E25"/>
+          <w:sz w:val="24"/>
+          <w:szCs w:val="24"/>
+        </w:rPr>
+        <w:t>policies</w:t>
+      </w:r>
+      <w:r>
+        <w:rPr>
+          <w:color w:val="181E25"/>
+          <w:sz w:val="24"/>
+          <w:szCs w:val="24"/>
+        </w:rPr>
+        <w:t>, though this has not yet been confirmed.</w:t>
       </w:r>
     </w:p>
     <w:p>
@@ -1272,19 +1310,8 @@
           <w:sz w:val="24"/>
           <w:szCs w:val="24"/>
         </w:rPr>
-        <w:t>from more recent policyholders, furthermore we are not sure if we can extrapolate findings from the West Coast to the United States as a whole. We are also concerned that our sample size may not be representative of the whole population, even for some of the states where we have data due to large populations within them (California).</w:t>
-      </w:r>
-    </w:p>
-    <w:p>
-      <w:pPr>
-        <w:shd w:val="clear" w:color="auto" w:fill="FFFFFF"/>
-        <w:spacing w:after="100"/>
-        <w:rPr>
-          <w:color w:val="181E25"/>
-          <w:sz w:val="24"/>
-          <w:szCs w:val="24"/>
-        </w:rPr>
-      </w:pPr>
+        <w:t xml:space="preserve">from more recent policyholders, furthermore we are not sure if we can extrapolate findings from the West Coast to the United States as a whole. We are also concerned that our </w:t>
+      </w:r>
       <w:r>
         <w:rPr>
           <w:color w:val="181E25"/>
@@ -1292,6 +1319,25 @@
           <w:szCs w:val="24"/>
         </w:rPr>
         <w:lastRenderedPageBreak/>
+        <w:t>sample size may not be representative of the whole population, even for some of the states where we have data due to large populations within them (California).</w:t>
+      </w:r>
+    </w:p>
+    <w:p>
+      <w:pPr>
+        <w:shd w:val="clear" w:color="auto" w:fill="FFFFFF"/>
+        <w:spacing w:after="100"/>
+        <w:rPr>
+          <w:color w:val="181E25"/>
+          <w:sz w:val="24"/>
+          <w:szCs w:val="24"/>
+        </w:rPr>
+      </w:pPr>
+      <w:r>
+        <w:rPr>
+          <w:color w:val="181E25"/>
+          <w:sz w:val="24"/>
+          <w:szCs w:val="24"/>
+        </w:rPr>
         <w:t>Additional challenges that were surfaced during our preliminary findings are the unknown interactions between the data, the potential lack of linear relationship, the effect of outliers in our dependent variable, and the possibility that we may need to use a completely different model type to best fit the data.</w:t>
       </w:r>
     </w:p>
@@ -1439,16 +1485,7 @@
           <w:sz w:val="24"/>
           <w:szCs w:val="24"/>
         </w:rPr>
-        <w:t>Plan for Completion</w:t>
-      </w:r>
-      <w:r>
-        <w:rPr>
-          <w:b/>
-          <w:color w:val="181E25"/>
-          <w:sz w:val="24"/>
-          <w:szCs w:val="24"/>
-        </w:rPr>
-        <w:t>:</w:t>
+        <w:t>Plan for Completion:</w:t>
       </w:r>
       <w:r>
         <w:rPr>
@@ -1574,9 +1611,8 @@
           <w:sz w:val="24"/>
           <w:szCs w:val="24"/>
         </w:rPr>
-        <w:t xml:space="preserve">cull and refine our markdown, commentary, and improve the flow of the analysis. We expect to spend at least one full day together to improve our existing model and/or implement a new one. Our initial EDA and modeling </w:t>
-      </w:r>
-      <w:proofErr w:type="gramStart"/>
+        <w:t xml:space="preserve">cull and refine our markdown, commentary, and improve the flow of the analysis. We expect to spend at least one full day together to improve our existing model and/or implement a new one. Our initial EDA and modeling was performed in person over the course of 6 hours. </w:t>
+      </w:r>
       <w:r>
         <w:rPr>
           <w:bCs/>
@@ -1584,9 +1620,28 @@
           <w:sz w:val="24"/>
           <w:szCs w:val="24"/>
         </w:rPr>
-        <w:t>was</w:t>
-      </w:r>
-      <w:proofErr w:type="gramEnd"/>
+        <w:lastRenderedPageBreak/>
+        <w:t xml:space="preserve">We have set reserved another 6 hours together at Lemieux Library on </w:t>
+      </w:r>
+      <w:r>
+        <w:rPr>
+          <w:b/>
+          <w:color w:val="181E25"/>
+          <w:sz w:val="24"/>
+          <w:szCs w:val="24"/>
+        </w:rPr>
+        <w:t>Friday, October 31</w:t>
+      </w:r>
+      <w:r>
+        <w:rPr>
+          <w:b/>
+          <w:color w:val="181E25"/>
+          <w:sz w:val="24"/>
+          <w:szCs w:val="24"/>
+          <w:vertAlign w:val="superscript"/>
+        </w:rPr>
+        <w:t>st</w:t>
+      </w:r>
       <w:r>
         <w:rPr>
           <w:bCs/>
@@ -1594,45 +1649,7 @@
           <w:sz w:val="24"/>
           <w:szCs w:val="24"/>
         </w:rPr>
-        <w:t xml:space="preserve"> performed in person over the course of 6 hours. We have set reserved another 6 hours together at Lemieux Library on </w:t>
-      </w:r>
-      <w:r>
-        <w:rPr>
-          <w:b/>
-          <w:color w:val="181E25"/>
-          <w:sz w:val="24"/>
-          <w:szCs w:val="24"/>
-        </w:rPr>
-        <w:t>Friday, October 31</w:t>
-      </w:r>
-      <w:r>
-        <w:rPr>
-          <w:b/>
-          <w:color w:val="181E25"/>
-          <w:sz w:val="24"/>
-          <w:szCs w:val="24"/>
-          <w:vertAlign w:val="superscript"/>
-        </w:rPr>
-        <w:t>st</w:t>
-      </w:r>
-      <w:r>
-        <w:rPr>
-          <w:bCs/>
-          <w:color w:val="181E25"/>
-          <w:sz w:val="24"/>
-          <w:szCs w:val="24"/>
-        </w:rPr>
-        <w:t xml:space="preserve"> from 11:00am to 3:00pm to improve and finalize our model results. At that time, we </w:t>
-      </w:r>
-      <w:r>
-        <w:rPr>
-          <w:bCs/>
-          <w:color w:val="181E25"/>
-          <w:sz w:val="24"/>
-          <w:szCs w:val="24"/>
-        </w:rPr>
-        <w:lastRenderedPageBreak/>
-        <w:t xml:space="preserve">will delegate the remaining work between group members and make additional plans to work together. </w:t>
+        <w:t xml:space="preserve"> from 11:00am to 3:00pm to improve and finalize our model results. At that time, we will delegate the remaining work between group members and make additional plans to work together. </w:t>
       </w:r>
     </w:p>
     <w:p>
@@ -2420,6 +2437,7 @@
   <w:style w:type="character" w:default="1" w:styleId="DefaultParagraphFont">
     <w:name w:val="Default Paragraph Font"/>
     <w:uiPriority w:val="1"/>
+    <w:semiHidden/>
     <w:unhideWhenUsed/>
   </w:style>
   <w:style w:type="table" w:default="1" w:styleId="TableNormal">

</xml_diff>